<commit_message>
SQL Task_1 is done
</commit_message>
<xml_diff>
--- a/SQL_Course/Lesson_1/Task_1_3.docx
+++ b/SQL_Course/Lesson_1/Task_1_3.docx
@@ -33,8 +33,6 @@
       <w:r>
         <w:t>examlpe.sql</w:t>
       </w:r>
-      <w:bookmarkStart w:id="0" w:name="_GoBack"/>
-      <w:bookmarkEnd w:id="0"/>
       <w:proofErr w:type="spellEnd"/>
     </w:p>
     <w:p>
@@ -207,6 +205,10 @@
         <w:ind w:left="-426" w:firstLine="684"/>
       </w:pPr>
       <w:r>
+        <w:rPr>
+          <w:noProof/>
+          <w:lang w:eastAsia="ru-RU"/>
+        </w:rPr>
         <w:drawing>
           <wp:inline distT="0" distB="0" distL="0" distR="0" wp14:anchorId="593DA24D" wp14:editId="2AA4FDA5">
             <wp:extent cx="5940425" cy="350520"/>
@@ -294,6 +296,10 @@
         <w:ind w:left="284"/>
       </w:pPr>
       <w:r>
+        <w:rPr>
+          <w:noProof/>
+          <w:lang w:eastAsia="ru-RU"/>
+        </w:rPr>
         <w:drawing>
           <wp:inline distT="0" distB="0" distL="0" distR="0" wp14:anchorId="17D09A56" wp14:editId="5FF306DC">
             <wp:extent cx="6300470" cy="614045"/>
@@ -330,6 +336,26 @@
           </wp:inline>
         </w:drawing>
       </w:r>
+    </w:p>
+    <w:p>
+      <w:pPr>
+        <w:pStyle w:val="a3"/>
+        <w:ind w:left="284"/>
+      </w:pPr>
+    </w:p>
+    <w:p>
+      <w:pPr>
+        <w:pStyle w:val="a3"/>
+        <w:ind w:left="284"/>
+      </w:pPr>
+    </w:p>
+    <w:p>
+      <w:pPr>
+        <w:pStyle w:val="a3"/>
+        <w:ind w:left="284"/>
+      </w:pPr>
+      <w:bookmarkStart w:id="0" w:name="_GoBack"/>
+      <w:bookmarkEnd w:id="0"/>
     </w:p>
     <w:sectPr>
       <w:pgSz w:w="11906" w:h="16838"/>

</xml_diff>